<commit_message>
need to change descriptions of pizzas
</commit_message>
<xml_diff>
--- a/Assignment/Image References.docx
+++ b/Assignment/Image References.docx
@@ -145,30 +145,36 @@
       </w:hyperlink>
     </w:p>
     <w:p>
-      <w:pPr>
-        <w:rPr>
-          <w:b/>
-          <w:bCs/>
-          <w:lang w:val="en-US"/>
-        </w:rPr>
-      </w:pPr>
       <w:proofErr w:type="spellStart"/>
       <w:r>
         <w:t>Addicon</w:t>
       </w:r>
       <w:proofErr w:type="spellEnd"/>
+      <w:r>
+        <w:fldChar w:fldCharType="begin"/>
+      </w:r>
+      <w:r>
+        <w:instrText xml:space="preserve"> HYPERLINK "http://www.iconarchive.com/show/small-n-flat-icons-by-paomedia/sign-add-icon.html" </w:instrText>
+      </w:r>
+      <w:r>
+        <w:fldChar w:fldCharType="separate"/>
+      </w:r>
+      <w:r>
+        <w:rPr>
+          <w:rStyle w:val="Hyperlink"/>
+        </w:rPr>
+        <w:t>:</w:t>
+      </w:r>
+      <w:r>
+        <w:rPr>
+          <w:rStyle w:val="Hyperlink"/>
+        </w:rPr>
+        <w:fldChar w:fldCharType="end"/>
+      </w:r>
+      <w:r>
+        <w:t xml:space="preserve"> </w:t>
+      </w:r>
       <w:hyperlink r:id="rId10" w:history="1">
-        <w:r>
-          <w:rPr>
-            <w:rStyle w:val="Hyperlink"/>
-          </w:rPr>
-          <w:t>:</w:t>
-        </w:r>
-      </w:hyperlink>
-      <w:r>
-        <w:t xml:space="preserve"> </w:t>
-      </w:r>
-      <w:hyperlink r:id="rId11" w:history="1">
         <w:r>
           <w:rPr>
             <w:rStyle w:val="Hyperlink"/>
@@ -176,8 +182,69 @@
           <w:t>https://www.iconfinder.com/icons/1050821/add_item_new_plus_positive_icon</w:t>
         </w:r>
       </w:hyperlink>
+    </w:p>
+    <w:p>
+      <w:pPr>
+        <w:rPr>
+          <w:rStyle w:val="Hyperlink"/>
+        </w:rPr>
+      </w:pPr>
+      <w:r>
+        <w:t xml:space="preserve">Mushroom cheese pizza: </w:t>
+      </w:r>
+      <w:hyperlink r:id="rId11" w:history="1">
+        <w:r>
+          <w:rPr>
+            <w:rStyle w:val="Hyperlink"/>
+          </w:rPr>
+          <w:t>http://www.pngplay.com/wp-content/uploads/2/Top-View-Pizza-Transparent-Free-PNG.png</w:t>
+        </w:r>
+      </w:hyperlink>
+    </w:p>
+    <w:p>
+      <w:pPr>
+        <w:rPr>
+          <w:rStyle w:val="Hyperlink"/>
+        </w:rPr>
+      </w:pPr>
+    </w:p>
+    <w:p>
+      <w:pPr>
+        <w:rPr>
+          <w:rStyle w:val="Hyperlink"/>
+        </w:rPr>
+      </w:pPr>
+      <w:proofErr w:type="spellStart"/>
+      <w:r>
+        <w:rPr>
+          <w:rStyle w:val="Hyperlink"/>
+        </w:rPr>
+        <w:t>Califorian</w:t>
+      </w:r>
+      <w:proofErr w:type="spellEnd"/>
+      <w:r>
+        <w:rPr>
+          <w:rStyle w:val="Hyperlink"/>
+        </w:rPr>
+        <w:t xml:space="preserve"> and mixed Pizza: </w:t>
+      </w:r>
+      <w:r>
+        <w:rPr>
+          <w:rStyle w:val="Hyperlink"/>
+        </w:rPr>
+        <w:t>pngguru.com/free-transparent-background-png-clipart-btynw/download</w:t>
+      </w:r>
       <w:bookmarkStart w:id="0" w:name="_GoBack"/>
       <w:bookmarkEnd w:id="0"/>
+    </w:p>
+    <w:p>
+      <w:pPr>
+        <w:rPr>
+          <w:b/>
+          <w:bCs/>
+          <w:lang w:val="en-US"/>
+        </w:rPr>
+      </w:pPr>
     </w:p>
     <w:sectPr>
       <w:pgSz w:w="11906" w:h="16838"/>

</xml_diff>

<commit_message>
sign up label changed to suit login
</commit_message>
<xml_diff>
--- a/Assignment/Image References.docx
+++ b/Assignment/Image References.docx
@@ -346,20 +346,56 @@
     <w:p>
       <w:pPr>
         <w:rPr>
+          <w:rStyle w:val="Hyperlink"/>
+        </w:rPr>
+      </w:pPr>
+      <w:r>
+        <w:t xml:space="preserve">3 pizzas: </w:t>
+      </w:r>
+      <w:hyperlink r:id="rId18" w:history="1">
+        <w:r>
+          <w:rPr>
+            <w:rStyle w:val="Hyperlink"/>
+          </w:rPr>
+          <w:t>https://doubled.ae/pizzas/</w:t>
+        </w:r>
+      </w:hyperlink>
+    </w:p>
+    <w:p>
+      <w:pPr>
+        <w:rPr>
+          <w:rStyle w:val="Hyperlink"/>
+        </w:rPr>
+      </w:pPr>
+    </w:p>
+    <w:p>
+      <w:pPr>
+        <w:rPr>
           <w:b/>
           <w:bCs/>
           <w:lang w:val="en-US"/>
         </w:rPr>
       </w:pPr>
-      <w:r>
-        <w:t xml:space="preserve">3 pizzas: </w:t>
-      </w:r>
-      <w:hyperlink r:id="rId18" w:history="1">
-        <w:r>
-          <w:rPr>
-            <w:rStyle w:val="Hyperlink"/>
-          </w:rPr>
-          <w:t>https://doubled.ae/pizzas/</w:t>
+      <w:proofErr w:type="spellStart"/>
+      <w:r>
+        <w:rPr>
+          <w:rStyle w:val="Hyperlink"/>
+        </w:rPr>
+        <w:t>Loggedinicon</w:t>
+      </w:r>
+      <w:proofErr w:type="spellEnd"/>
+      <w:r>
+        <w:rPr>
+          <w:rStyle w:val="Hyperlink"/>
+        </w:rPr>
+        <w:t xml:space="preserve">: </w:t>
+      </w:r>
+      <w:hyperlink r:id="rId19" w:history="1">
+        <w:r>
+          <w:rPr>
+            <w:rStyle w:val="Hyperlink"/>
+          </w:rPr>
+          <w:t>https://pngtree.com/so/logged-in-icon</w:t>
         </w:r>
       </w:hyperlink>
       <w:bookmarkStart w:id="0" w:name="_GoBack"/>

</xml_diff>

<commit_message>
sign up label complete
</commit_message>
<xml_diff>
--- a/Assignment/Image References.docx
+++ b/Assignment/Image References.docx
@@ -346,56 +346,20 @@
     <w:p>
       <w:pPr>
         <w:rPr>
-          <w:rStyle w:val="Hyperlink"/>
-        </w:rPr>
-      </w:pPr>
-      <w:r>
-        <w:t xml:space="preserve">3 pizzas: </w:t>
-      </w:r>
-      <w:hyperlink r:id="rId18" w:history="1">
-        <w:r>
-          <w:rPr>
-            <w:rStyle w:val="Hyperlink"/>
-          </w:rPr>
-          <w:t>https://doubled.ae/pizzas/</w:t>
-        </w:r>
-      </w:hyperlink>
-    </w:p>
-    <w:p>
-      <w:pPr>
-        <w:rPr>
-          <w:rStyle w:val="Hyperlink"/>
-        </w:rPr>
-      </w:pPr>
-    </w:p>
-    <w:p>
-      <w:pPr>
-        <w:rPr>
           <w:b/>
           <w:bCs/>
           <w:lang w:val="en-US"/>
         </w:rPr>
       </w:pPr>
-      <w:proofErr w:type="spellStart"/>
-      <w:r>
-        <w:rPr>
-          <w:rStyle w:val="Hyperlink"/>
-        </w:rPr>
-        <w:t>Loggedinicon</w:t>
-      </w:r>
-      <w:proofErr w:type="spellEnd"/>
-      <w:r>
-        <w:rPr>
-          <w:rStyle w:val="Hyperlink"/>
-        </w:rPr>
-        <w:t xml:space="preserve">: </w:t>
-      </w:r>
-      <w:hyperlink r:id="rId19" w:history="1">
-        <w:r>
-          <w:rPr>
-            <w:rStyle w:val="Hyperlink"/>
-          </w:rPr>
-          <w:t>https://pngtree.com/so/logged-in-icon</w:t>
+      <w:r>
+        <w:t xml:space="preserve">3 pizzas: </w:t>
+      </w:r>
+      <w:hyperlink r:id="rId18" w:history="1">
+        <w:r>
+          <w:rPr>
+            <w:rStyle w:val="Hyperlink"/>
+          </w:rPr>
+          <w:t>https://doubled.ae/pizzas/</w:t>
         </w:r>
       </w:hyperlink>
       <w:bookmarkStart w:id="0" w:name="_GoBack"/>

</xml_diff>